<commit_message>
updating Project Proposal again
</commit_message>
<xml_diff>
--- a/ProjectProposal.docx
+++ b/ProjectProposal.docx
@@ -340,6 +340,35 @@
           <w:szCs w:val="20"/>
         </w:rPr>
       </w:pPr>
+      <w:r>
+        <w:rPr>
+          <w:rFonts w:ascii="Lucida Sans Unicode" w:eastAsia="Times New Roman" w:hAnsi="Lucida Sans Unicode" w:cs="Lucida Sans Unicode"/>
+          <w:bCs/>
+          <w:sz w:val="20"/>
+          <w:szCs w:val="20"/>
+        </w:rPr>
+        <w:t xml:space="preserve">We are building our program with HTML, CSS and Java Script on our front-end and then Express, Mongoose and </w:t>
+      </w:r>
+      <w:proofErr w:type="spellStart"/>
+      <w:r>
+        <w:rPr>
+          <w:rFonts w:ascii="Lucida Sans Unicode" w:eastAsia="Times New Roman" w:hAnsi="Lucida Sans Unicode" w:cs="Lucida Sans Unicode"/>
+          <w:bCs/>
+          <w:sz w:val="20"/>
+          <w:szCs w:val="20"/>
+        </w:rPr>
+        <w:t>Mongodb</w:t>
+      </w:r>
+      <w:proofErr w:type="spellEnd"/>
+      <w:r>
+        <w:rPr>
+          <w:rFonts w:ascii="Lucida Sans Unicode" w:eastAsia="Times New Roman" w:hAnsi="Lucida Sans Unicode" w:cs="Lucida Sans Unicode"/>
+          <w:bCs/>
+          <w:sz w:val="20"/>
+          <w:szCs w:val="20"/>
+        </w:rPr>
+        <w:t xml:space="preserve"> on our back-end.  For this updated project we plan to add a map feature to it so we will be using Google Maps API.</w:t>
+      </w:r>
     </w:p>
     <w:p>
       <w:pPr>
@@ -822,6 +851,7 @@
           <w:sz w:val="20"/>
           <w:szCs w:val="20"/>
         </w:rPr>
+        <w:lastRenderedPageBreak/>
         <w:t>- Click button to retrieve list of requests</w:t>
       </w:r>
     </w:p>
@@ -903,7 +933,16 @@
           <w:sz w:val="20"/>
           <w:szCs w:val="20"/>
         </w:rPr>
-        <w:t>- Only dispatchers will be only ones allowed to see who has requested a ride and where they are going.</w:t>
+        <w:t xml:space="preserve">- Only dispatchers will be only ones allowed to see who has requested </w:t>
+      </w:r>
+      <w:r>
+        <w:rPr>
+          <w:rFonts w:ascii="Lucida Sans Unicode" w:eastAsia="Times New Roman" w:hAnsi="Lucida Sans Unicode" w:cs="Lucida Sans Unicode"/>
+          <w:bCs/>
+          <w:sz w:val="20"/>
+          <w:szCs w:val="20"/>
+        </w:rPr>
+        <w:t>a ride and where they are going</w:t>
       </w:r>
     </w:p>
     <w:p>
@@ -925,280 +964,422 @@
         </w:rPr>
         <w:t xml:space="preserve">- </w:t>
       </w:r>
-    </w:p>
-    <w:p>
-      <w:pPr>
-        <w:rPr>
-          <w:rFonts w:ascii="Lucida Sans Unicode" w:hAnsi="Lucida Sans Unicode" w:cs="Lucida Sans Unicode"/>
-          <w:color w:val="5B9BD5" w:themeColor="accent1"/>
-          <w:sz w:val="20"/>
-          <w:szCs w:val="20"/>
-        </w:rPr>
-      </w:pPr>
-      <w:r>
-        <w:rPr>
-          <w:rFonts w:ascii="Lucida Sans Unicode" w:hAnsi="Lucida Sans Unicode" w:cs="Lucida Sans Unicode"/>
-          <w:color w:val="5B9BD5" w:themeColor="accent1"/>
-          <w:sz w:val="20"/>
-          <w:szCs w:val="20"/>
-        </w:rPr>
-        <w:t>Many requirements of a software system may not be described as required behaviors for pa</w:t>
-      </w:r>
+      <w:r>
+        <w:rPr>
+          <w:rFonts w:ascii="Lucida Sans Unicode" w:eastAsia="Times New Roman" w:hAnsi="Lucida Sans Unicode" w:cs="Lucida Sans Unicode"/>
+          <w:bCs/>
+          <w:sz w:val="20"/>
+          <w:szCs w:val="20"/>
+        </w:rPr>
+        <w:t>Allow an ‘undue’ / ‘edit’ / ‘delete’ capabilities for both the riders and dispatchers</w:t>
+      </w:r>
+    </w:p>
+    <w:p>
+      <w:pPr>
+        <w:outlineLvl w:val="2"/>
+        <w:rPr>
+          <w:rFonts w:ascii="Lucida Sans Unicode" w:eastAsia="Times New Roman" w:hAnsi="Lucida Sans Unicode" w:cs="Lucida Sans Unicode"/>
+          <w:bCs/>
+          <w:sz w:val="20"/>
+          <w:szCs w:val="20"/>
+        </w:rPr>
+      </w:pPr>
+      <w:r>
+        <w:rPr>
+          <w:rFonts w:ascii="Lucida Sans Unicode" w:eastAsia="Times New Roman" w:hAnsi="Lucida Sans Unicode" w:cs="Lucida Sans Unicode"/>
+          <w:bCs/>
+          <w:sz w:val="20"/>
+          <w:szCs w:val="20"/>
+        </w:rPr>
+        <w:t>- Adding Google mapping to the web-based app to make it easier for riders to say where to be picked-up/dropped-off.</w:t>
+      </w:r>
+    </w:p>
+    <w:p>
+      <w:pPr>
+        <w:rPr>
+          <w:rFonts w:ascii="Lucida Sans Unicode" w:hAnsi="Lucida Sans Unicode" w:cs="Lucida Sans Unicode"/>
+          <w:color w:val="5B9BD5" w:themeColor="accent1"/>
+          <w:sz w:val="20"/>
+          <w:szCs w:val="20"/>
+        </w:rPr>
+      </w:pPr>
+      <w:r>
+        <w:rPr>
+          <w:rFonts w:ascii="Lucida Sans Unicode" w:hAnsi="Lucida Sans Unicode" w:cs="Lucida Sans Unicode"/>
+          <w:color w:val="5B9BD5" w:themeColor="accent1"/>
+          <w:sz w:val="20"/>
+          <w:szCs w:val="20"/>
+        </w:rPr>
+        <w:t>Many requirements of a software system may not be described as required behaviors for particular use cases. This includes in particular certain</w:t>
+      </w:r>
+      <w:r>
+        <w:rPr>
+          <w:rFonts w:ascii="Lucida Sans Unicode" w:hAnsi="Lucida Sans Unicode" w:cs="Lucida Sans Unicode"/>
+          <w:color w:val="5B9BD5" w:themeColor="accent1"/>
+          <w:sz w:val="20"/>
+          <w:szCs w:val="20"/>
+        </w:rPr>
+        <w:t xml:space="preserve"> </w:t>
+      </w:r>
+      <w:r>
+        <w:rPr>
+          <w:rFonts w:ascii="Lucida Sans Unicode" w:hAnsi="Lucida Sans Unicode" w:cs="Lucida Sans Unicode"/>
+          <w:i/>
+          <w:iCs/>
+          <w:color w:val="5B9BD5" w:themeColor="accent1"/>
+          <w:sz w:val="20"/>
+          <w:szCs w:val="20"/>
+        </w:rPr>
+        <w:t>negative</w:t>
+      </w:r>
+      <w:r>
+        <w:rPr>
+          <w:rFonts w:ascii="Lucida Sans Unicode" w:hAnsi="Lucida Sans Unicode" w:cs="Lucida Sans Unicode"/>
+          <w:color w:val="5B9BD5" w:themeColor="accent1"/>
+          <w:sz w:val="20"/>
+          <w:szCs w:val="20"/>
+        </w:rPr>
+        <w:t> </w:t>
+      </w:r>
+      <w:r>
+        <w:rPr>
+          <w:rFonts w:ascii="Lucida Sans Unicode" w:hAnsi="Lucida Sans Unicode" w:cs="Lucida Sans Unicode"/>
+          <w:color w:val="5B9BD5" w:themeColor="accent1"/>
+          <w:sz w:val="20"/>
+          <w:szCs w:val="20"/>
+        </w:rPr>
+        <w:t>or</w:t>
+      </w:r>
+      <w:r>
+        <w:rPr>
+          <w:rFonts w:ascii="Lucida Sans Unicode" w:hAnsi="Lucida Sans Unicode" w:cs="Lucida Sans Unicode"/>
+          <w:color w:val="5B9BD5" w:themeColor="accent1"/>
+          <w:sz w:val="20"/>
+          <w:szCs w:val="20"/>
+        </w:rPr>
+        <w:t> </w:t>
+      </w:r>
+      <w:r>
+        <w:rPr>
+          <w:rFonts w:ascii="Lucida Sans Unicode" w:hAnsi="Lucida Sans Unicode" w:cs="Lucida Sans Unicode"/>
+          <w:i/>
+          <w:iCs/>
+          <w:color w:val="5B9BD5" w:themeColor="accent1"/>
+          <w:sz w:val="20"/>
+          <w:szCs w:val="20"/>
+        </w:rPr>
+        <w:t>restrictive</w:t>
+      </w:r>
+      <w:r>
+        <w:rPr>
+          <w:rFonts w:ascii="Lucida Sans Unicode" w:hAnsi="Lucida Sans Unicode" w:cs="Lucida Sans Unicode"/>
+          <w:color w:val="5B9BD5" w:themeColor="accent1"/>
+          <w:sz w:val="20"/>
+          <w:szCs w:val="20"/>
+        </w:rPr>
+        <w:t> </w:t>
+      </w:r>
+      <w:r>
+        <w:rPr>
+          <w:rFonts w:ascii="Lucida Sans Unicode" w:hAnsi="Lucida Sans Unicode" w:cs="Lucida Sans Unicode"/>
+          <w:color w:val="5B9BD5" w:themeColor="accent1"/>
+          <w:sz w:val="20"/>
+          <w:szCs w:val="20"/>
+        </w:rPr>
+        <w:t>requirements, such as</w:t>
+      </w:r>
+      <w:r>
+        <w:rPr>
+          <w:rFonts w:ascii="Lucida Sans Unicode" w:hAnsi="Lucida Sans Unicode" w:cs="Lucida Sans Unicode"/>
+          <w:color w:val="5B9BD5" w:themeColor="accent1"/>
+          <w:sz w:val="20"/>
+          <w:szCs w:val="20"/>
+        </w:rPr>
+        <w:t> </w:t>
+      </w:r>
+      <w:r>
+        <w:rPr>
+          <w:rFonts w:ascii="Lucida Sans Unicode" w:hAnsi="Lucida Sans Unicode" w:cs="Lucida Sans Unicode"/>
+          <w:color w:val="5B9BD5" w:themeColor="accent1"/>
+          <w:sz w:val="20"/>
+          <w:szCs w:val="20"/>
+        </w:rPr>
+        <w:t>“</w:t>
+      </w:r>
+      <w:r>
+        <w:rPr>
+          <w:rFonts w:ascii="Lucida Sans Unicode" w:hAnsi="Lucida Sans Unicode" w:cs="Lucida Sans Unicode"/>
+          <w:i/>
+          <w:iCs/>
+          <w:color w:val="5B9BD5" w:themeColor="accent1"/>
+          <w:sz w:val="20"/>
+          <w:szCs w:val="20"/>
+        </w:rPr>
+        <w:t>Only authorized dispatchers may view ride requests other than their own</w:t>
+      </w:r>
+      <w:r>
+        <w:rPr>
+          <w:rFonts w:ascii="Lucida Sans Unicode" w:hAnsi="Lucida Sans Unicode" w:cs="Lucida Sans Unicode"/>
+          <w:color w:val="5B9BD5" w:themeColor="accent1"/>
+          <w:sz w:val="20"/>
+          <w:szCs w:val="20"/>
+        </w:rPr>
+        <w:t>.</w:t>
+      </w:r>
+      <w:r>
+        <w:rPr>
+          <w:rFonts w:ascii="Lucida Sans Unicode" w:hAnsi="Lucida Sans Unicode" w:cs="Lucida Sans Unicode"/>
+          <w:color w:val="5B9BD5" w:themeColor="accent1"/>
+          <w:sz w:val="20"/>
+          <w:szCs w:val="20"/>
+        </w:rPr>
+        <w:t>”</w:t>
+      </w:r>
+      <w:r>
+        <w:rPr>
+          <w:rFonts w:ascii="Lucida Sans Unicode" w:hAnsi="Lucida Sans Unicode" w:cs="Lucida Sans Unicode"/>
+          <w:color w:val="5B9BD5" w:themeColor="accent1"/>
+          <w:sz w:val="20"/>
+          <w:szCs w:val="20"/>
+        </w:rPr>
+        <w:t xml:space="preserve"> In addition, non-behavioral requirements may include properties about the development, build, or deployment processes, which are not directly visible to users of the system.</w:t>
+      </w:r>
+    </w:p>
+    <w:p>
+      <w:pPr>
+        <w:rPr>
+          <w:rFonts w:ascii="Lucida Sans Unicode" w:hAnsi="Lucida Sans Unicode" w:cs="Lucida Sans Unicode"/>
+          <w:color w:val="444444"/>
+          <w:sz w:val="20"/>
+          <w:szCs w:val="20"/>
+        </w:rPr>
+      </w:pPr>
+    </w:p>
+    <w:p>
+      <w:pPr>
+        <w:outlineLvl w:val="2"/>
+        <w:rPr>
+          <w:rFonts w:ascii="Lucida Sans Unicode" w:eastAsia="Times New Roman" w:hAnsi="Lucida Sans Unicode" w:cs="Lucida Sans Unicode"/>
+          <w:bCs/>
+          <w:color w:val="B72512"/>
+          <w:sz w:val="20"/>
+          <w:szCs w:val="20"/>
+        </w:rPr>
+      </w:pPr>
+      <w:r>
+        <w:rPr>
+          <w:rFonts w:ascii="Lucida Sans Unicode" w:eastAsia="Times New Roman" w:hAnsi="Lucida Sans Unicode" w:cs="Lucida Sans Unicode"/>
+          <w:b/>
+          <w:bCs/>
+          <w:color w:val="B72512"/>
+          <w:sz w:val="20"/>
+          <w:szCs w:val="20"/>
+        </w:rPr>
+        <w:t>Value</w:t>
+      </w:r>
+    </w:p>
+    <w:p>
+      <w:pPr>
+        <w:outlineLvl w:val="2"/>
+        <w:rPr>
+          <w:rFonts w:ascii="Lucida Sans Unicode" w:eastAsia="Times New Roman" w:hAnsi="Lucida Sans Unicode" w:cs="Lucida Sans Unicode"/>
+          <w:bCs/>
+          <w:sz w:val="20"/>
+          <w:szCs w:val="20"/>
+        </w:rPr>
+      </w:pPr>
+      <w:r>
+        <w:rPr>
+          <w:rFonts w:ascii="Lucida Sans Unicode" w:eastAsia="Times New Roman" w:hAnsi="Lucida Sans Unicode" w:cs="Lucida Sans Unicode"/>
+          <w:bCs/>
+          <w:sz w:val="20"/>
+          <w:szCs w:val="20"/>
+        </w:rPr>
+        <w:t xml:space="preserve">This app will make it not only easier for students, faculty or staff to request a ride with Safe Ride but will also make it easier for dispatchers to organize rides in the most efficient way possible.  This web-based app will become most useful during the busiest times for Safe Ride every night, 9-10pm Sunday-Thursday and 8-11pm Friday-Saturday.  It will make it so riders will be able to get a confirmation as to whether or not they can schedule a ride that fits into the schedule.  It will also make scheduling smoother for dispatchers in the office during these busy times.  </w:t>
+      </w:r>
+    </w:p>
+    <w:p>
+      <w:pPr>
+        <w:rPr>
+          <w:rFonts w:ascii="Lucida Sans Unicode" w:hAnsi="Lucida Sans Unicode" w:cs="Lucida Sans Unicode"/>
+          <w:color w:val="5B9BD5" w:themeColor="accent1"/>
+          <w:sz w:val="20"/>
+          <w:szCs w:val="20"/>
+        </w:rPr>
+      </w:pPr>
+      <w:r>
+        <w:rPr>
+          <w:rFonts w:ascii="Lucida Sans Unicode" w:hAnsi="Lucida Sans Unicode" w:cs="Lucida Sans Unicode"/>
+          <w:color w:val="5B9BD5" w:themeColor="accent1"/>
+          <w:sz w:val="20"/>
+          <w:szCs w:val="20"/>
+        </w:rPr>
+        <w:t>Why is the system you plan to build worthwhile? What is its value to the stakeholders described above? For a Safe</w:t>
+      </w:r>
+      <w:r>
+        <w:rPr>
+          <w:rFonts w:ascii="Lucida Sans Unicode" w:hAnsi="Lucida Sans Unicode" w:cs="Lucida Sans Unicode"/>
+          <w:color w:val="5B9BD5" w:themeColor="accent1"/>
+          <w:sz w:val="20"/>
+          <w:szCs w:val="20"/>
+        </w:rPr>
+        <w:t xml:space="preserve"> </w:t>
+      </w:r>
+      <w:r>
+        <w:rPr>
+          <w:rFonts w:ascii="Lucida Sans Unicode" w:hAnsi="Lucida Sans Unicode" w:cs="Lucida Sans Unicode"/>
+          <w:color w:val="5B9BD5" w:themeColor="accent1"/>
+          <w:sz w:val="20"/>
+          <w:szCs w:val="20"/>
+        </w:rPr>
+        <w:t>Ride app, this would be a short explanation of how the application will benefit riders and dispatchers. For a game, it would be a short explanation of what will be attractive and unique about the game.</w:t>
+      </w:r>
+    </w:p>
+    <w:p>
+      <w:pPr>
+        <w:rPr>
+          <w:rFonts w:ascii="Lucida Sans Unicode" w:hAnsi="Lucida Sans Unicode" w:cs="Lucida Sans Unicode"/>
+          <w:color w:val="444444"/>
+          <w:sz w:val="20"/>
+          <w:szCs w:val="20"/>
+        </w:rPr>
+      </w:pPr>
+    </w:p>
+    <w:p>
+      <w:pPr>
+        <w:outlineLvl w:val="2"/>
+        <w:rPr>
+          <w:rFonts w:ascii="Lucida Sans Unicode" w:eastAsia="Times New Roman" w:hAnsi="Lucida Sans Unicode" w:cs="Lucida Sans Unicode"/>
+          <w:b/>
+          <w:bCs/>
+          <w:color w:val="B72512"/>
+          <w:sz w:val="20"/>
+          <w:szCs w:val="20"/>
+        </w:rPr>
+      </w:pPr>
+      <w:r>
+        <w:rPr>
+          <w:rFonts w:ascii="Lucida Sans Unicode" w:eastAsia="Times New Roman" w:hAnsi="Lucida Sans Unicode" w:cs="Lucida Sans Unicode"/>
+          <w:b/>
+          <w:bCs/>
+          <w:color w:val="B72512"/>
+          <w:sz w:val="20"/>
+          <w:szCs w:val="20"/>
+        </w:rPr>
+        <w:t>Design Concept</w:t>
+      </w:r>
+    </w:p>
+    <w:p>
+      <w:pPr>
+        <w:outlineLvl w:val="2"/>
+        <w:rPr>
+          <w:rFonts w:ascii="Lucida Sans Unicode" w:eastAsia="Times New Roman" w:hAnsi="Lucida Sans Unicode" w:cs="Lucida Sans Unicode"/>
+          <w:bCs/>
+          <w:sz w:val="20"/>
+          <w:szCs w:val="20"/>
+        </w:rPr>
+      </w:pPr>
+      <w:r>
+        <w:rPr>
+          <w:rFonts w:ascii="Lucida Sans Unicode" w:eastAsia="Times New Roman" w:hAnsi="Lucida Sans Unicode" w:cs="Lucida Sans Unicode"/>
+          <w:bCs/>
+          <w:sz w:val="20"/>
+          <w:szCs w:val="20"/>
+        </w:rPr>
+        <w:t>Diagram:</w:t>
+      </w:r>
+    </w:p>
+    <w:p>
+      <w:pPr>
+        <w:outlineLvl w:val="2"/>
+        <w:rPr>
+          <w:rFonts w:ascii="Lucida Sans Unicode" w:eastAsia="Times New Roman" w:hAnsi="Lucida Sans Unicode" w:cs="Lucida Sans Unicode"/>
+          <w:bCs/>
+          <w:sz w:val="20"/>
+          <w:szCs w:val="20"/>
+        </w:rPr>
+      </w:pPr>
+      <w:r>
+        <w:rPr>
+          <w:noProof/>
+        </w:rPr>
+        <w:drawing>
+          <wp:inline distT="0" distB="0" distL="0" distR="0" wp14:anchorId="6F0EAE34" wp14:editId="213DFCC0">
+            <wp:extent cx="4799966" cy="2935321"/>
+            <wp:effectExtent l="0" t="0" r="635" b="11430"/>
+            <wp:docPr id="2" name="Picture 2"/>
+            <wp:cNvGraphicFramePr>
+              <a:graphicFrameLocks xmlns:a="http://schemas.openxmlformats.org/drawingml/2006/main" noChangeAspect="1"/>
+            </wp:cNvGraphicFramePr>
+            <a:graphic xmlns:a="http://schemas.openxmlformats.org/drawingml/2006/main">
+              <a:graphicData uri="http://schemas.openxmlformats.org/drawingml/2006/picture">
+                <pic:pic xmlns:pic="http://schemas.openxmlformats.org/drawingml/2006/picture">
+                  <pic:nvPicPr>
+                    <pic:cNvPr id="0" name="Picture 2"/>
+                    <pic:cNvPicPr>
+                      <a:picLocks noChangeAspect="1" noChangeArrowheads="1"/>
+                    </pic:cNvPicPr>
+                  </pic:nvPicPr>
+                  <pic:blipFill>
+                    <a:blip r:embed="rId6">
+                      <a:extLst>
+                        <a:ext uri="{28A0092B-C50C-407E-A947-70E740481C1C}">
+                          <a14:useLocalDpi xmlns:a14="http://schemas.microsoft.com/office/drawing/2010/main" val="0"/>
+                        </a:ext>
+                      </a:extLst>
+                    </a:blip>
+                    <a:srcRect/>
+                    <a:stretch>
+                      <a:fillRect/>
+                    </a:stretch>
+                  </pic:blipFill>
+                  <pic:spPr bwMode="auto">
+                    <a:xfrm>
+                      <a:off x="0" y="0"/>
+                      <a:ext cx="4800719" cy="2935781"/>
+                    </a:xfrm>
+                    <a:prstGeom prst="rect">
+                      <a:avLst/>
+                    </a:prstGeom>
+                    <a:noFill/>
+                    <a:ln>
+                      <a:noFill/>
+                    </a:ln>
+                  </pic:spPr>
+                </pic:pic>
+              </a:graphicData>
+            </a:graphic>
+          </wp:inline>
+        </w:drawing>
+      </w:r>
+    </w:p>
+    <w:p>
+      <w:pPr>
+        <w:outlineLvl w:val="2"/>
+        <w:rPr>
+          <w:rFonts w:ascii="Lucida Sans Unicode" w:eastAsia="Times New Roman" w:hAnsi="Lucida Sans Unicode" w:cs="Lucida Sans Unicode"/>
+          <w:b/>
+          <w:bCs/>
+          <w:color w:val="B72512"/>
+          <w:sz w:val="20"/>
+          <w:szCs w:val="20"/>
+        </w:rPr>
+      </w:pPr>
       <w:bookmarkStart w:id="0" w:name="_GoBack"/>
       <w:bookmarkEnd w:id="0"/>
-      <w:r>
-        <w:rPr>
-          <w:rFonts w:ascii="Lucida Sans Unicode" w:hAnsi="Lucida Sans Unicode" w:cs="Lucida Sans Unicode"/>
-          <w:color w:val="5B9BD5" w:themeColor="accent1"/>
-          <w:sz w:val="20"/>
-          <w:szCs w:val="20"/>
-        </w:rPr>
-        <w:t>rticular use cases. This includes in particular certain</w:t>
-      </w:r>
-      <w:r>
-        <w:rPr>
-          <w:rFonts w:ascii="Lucida Sans Unicode" w:hAnsi="Lucida Sans Unicode" w:cs="Lucida Sans Unicode"/>
-          <w:color w:val="5B9BD5" w:themeColor="accent1"/>
-          <w:sz w:val="20"/>
-          <w:szCs w:val="20"/>
-        </w:rPr>
-        <w:t xml:space="preserve"> </w:t>
-      </w:r>
-      <w:r>
-        <w:rPr>
-          <w:rFonts w:ascii="Lucida Sans Unicode" w:hAnsi="Lucida Sans Unicode" w:cs="Lucida Sans Unicode"/>
-          <w:i/>
-          <w:iCs/>
-          <w:color w:val="5B9BD5" w:themeColor="accent1"/>
-          <w:sz w:val="20"/>
-          <w:szCs w:val="20"/>
-        </w:rPr>
-        <w:t>negative</w:t>
-      </w:r>
-      <w:r>
-        <w:rPr>
-          <w:rFonts w:ascii="Lucida Sans Unicode" w:hAnsi="Lucida Sans Unicode" w:cs="Lucida Sans Unicode"/>
-          <w:color w:val="5B9BD5" w:themeColor="accent1"/>
-          <w:sz w:val="20"/>
-          <w:szCs w:val="20"/>
-        </w:rPr>
-        <w:t> </w:t>
-      </w:r>
-      <w:r>
-        <w:rPr>
-          <w:rFonts w:ascii="Lucida Sans Unicode" w:hAnsi="Lucida Sans Unicode" w:cs="Lucida Sans Unicode"/>
-          <w:color w:val="5B9BD5" w:themeColor="accent1"/>
-          <w:sz w:val="20"/>
-          <w:szCs w:val="20"/>
-        </w:rPr>
-        <w:t>or</w:t>
-      </w:r>
-      <w:r>
-        <w:rPr>
-          <w:rFonts w:ascii="Lucida Sans Unicode" w:hAnsi="Lucida Sans Unicode" w:cs="Lucida Sans Unicode"/>
-          <w:color w:val="5B9BD5" w:themeColor="accent1"/>
-          <w:sz w:val="20"/>
-          <w:szCs w:val="20"/>
-        </w:rPr>
-        <w:t> </w:t>
-      </w:r>
-      <w:r>
-        <w:rPr>
-          <w:rFonts w:ascii="Lucida Sans Unicode" w:hAnsi="Lucida Sans Unicode" w:cs="Lucida Sans Unicode"/>
-          <w:i/>
-          <w:iCs/>
-          <w:color w:val="5B9BD5" w:themeColor="accent1"/>
-          <w:sz w:val="20"/>
-          <w:szCs w:val="20"/>
-        </w:rPr>
-        <w:t>restrictive</w:t>
-      </w:r>
-      <w:r>
-        <w:rPr>
-          <w:rFonts w:ascii="Lucida Sans Unicode" w:hAnsi="Lucida Sans Unicode" w:cs="Lucida Sans Unicode"/>
-          <w:color w:val="5B9BD5" w:themeColor="accent1"/>
-          <w:sz w:val="20"/>
-          <w:szCs w:val="20"/>
-        </w:rPr>
-        <w:t> </w:t>
-      </w:r>
-      <w:r>
-        <w:rPr>
-          <w:rFonts w:ascii="Lucida Sans Unicode" w:hAnsi="Lucida Sans Unicode" w:cs="Lucida Sans Unicode"/>
-          <w:color w:val="5B9BD5" w:themeColor="accent1"/>
-          <w:sz w:val="20"/>
-          <w:szCs w:val="20"/>
-        </w:rPr>
-        <w:t>requirements, such as</w:t>
-      </w:r>
-      <w:r>
-        <w:rPr>
-          <w:rFonts w:ascii="Lucida Sans Unicode" w:hAnsi="Lucida Sans Unicode" w:cs="Lucida Sans Unicode"/>
-          <w:color w:val="5B9BD5" w:themeColor="accent1"/>
-          <w:sz w:val="20"/>
-          <w:szCs w:val="20"/>
-        </w:rPr>
-        <w:t> </w:t>
-      </w:r>
-      <w:proofErr w:type="gramStart"/>
-      <w:r>
-        <w:rPr>
-          <w:rFonts w:ascii="Lucida Sans Unicode" w:hAnsi="Lucida Sans Unicode" w:cs="Lucida Sans Unicode"/>
-          <w:i/>
-          <w:iCs/>
-          <w:color w:val="5B9BD5" w:themeColor="accent1"/>
-          <w:sz w:val="20"/>
-          <w:szCs w:val="20"/>
-        </w:rPr>
-        <w:t>Only</w:t>
-      </w:r>
-      <w:proofErr w:type="gramEnd"/>
-      <w:r>
-        <w:rPr>
-          <w:rFonts w:ascii="Lucida Sans Unicode" w:hAnsi="Lucida Sans Unicode" w:cs="Lucida Sans Unicode"/>
-          <w:i/>
-          <w:iCs/>
-          <w:color w:val="5B9BD5" w:themeColor="accent1"/>
-          <w:sz w:val="20"/>
-          <w:szCs w:val="20"/>
-        </w:rPr>
-        <w:t xml:space="preserve"> authorized dispatchers may view ride requests other than their own</w:t>
-      </w:r>
-      <w:r>
-        <w:rPr>
-          <w:rFonts w:ascii="Lucida Sans Unicode" w:hAnsi="Lucida Sans Unicode" w:cs="Lucida Sans Unicode"/>
-          <w:color w:val="5B9BD5" w:themeColor="accent1"/>
-          <w:sz w:val="20"/>
-          <w:szCs w:val="20"/>
-        </w:rPr>
-        <w:t>. In addition, non-behavioral requirements may include properties about the development, build, or deployment processes, which are not directly visible to users of the system.</w:t>
-      </w:r>
-    </w:p>
-    <w:p>
-      <w:pPr>
-        <w:rPr>
-          <w:rFonts w:ascii="Lucida Sans Unicode" w:hAnsi="Lucida Sans Unicode" w:cs="Lucida Sans Unicode"/>
-          <w:color w:val="444444"/>
-          <w:sz w:val="20"/>
-          <w:szCs w:val="20"/>
-        </w:rPr>
-      </w:pPr>
     </w:p>
     <w:p>
       <w:pPr>
         <w:outlineLvl w:val="2"/>
         <w:rPr>
           <w:rFonts w:ascii="Lucida Sans Unicode" w:eastAsia="Times New Roman" w:hAnsi="Lucida Sans Unicode" w:cs="Lucida Sans Unicode"/>
+          <w:b/>
           <w:bCs/>
           <w:color w:val="B72512"/>
           <w:sz w:val="20"/>
           <w:szCs w:val="20"/>
         </w:rPr>
       </w:pPr>
-      <w:r>
-        <w:rPr>
-          <w:rFonts w:ascii="Lucida Sans Unicode" w:eastAsia="Times New Roman" w:hAnsi="Lucida Sans Unicode" w:cs="Lucida Sans Unicode"/>
-          <w:b/>
-          <w:bCs/>
-          <w:color w:val="B72512"/>
-          <w:sz w:val="20"/>
-          <w:szCs w:val="20"/>
-        </w:rPr>
-        <w:t>Value</w:t>
-      </w:r>
-    </w:p>
-    <w:p>
-      <w:pPr>
-        <w:outlineLvl w:val="2"/>
-        <w:rPr>
-          <w:rFonts w:ascii="Lucida Sans Unicode" w:eastAsia="Times New Roman" w:hAnsi="Lucida Sans Unicode" w:cs="Lucida Sans Unicode"/>
-          <w:bCs/>
-          <w:sz w:val="20"/>
-          <w:szCs w:val="20"/>
-        </w:rPr>
-      </w:pPr>
-      <w:r>
-        <w:rPr>
-          <w:rFonts w:ascii="Lucida Sans Unicode" w:eastAsia="Times New Roman" w:hAnsi="Lucida Sans Unicode" w:cs="Lucida Sans Unicode"/>
-          <w:bCs/>
-          <w:sz w:val="20"/>
-          <w:szCs w:val="20"/>
-        </w:rPr>
-        <w:t xml:space="preserve">This app will make it not only easier for students, faculty or staff to request a ride with Safe Ride but will also make it easier for dispatchers to organize rides in the most efficient way possible.  This web-based app will become most useful during the busiest times for Safe Ride every night, 9-10pm Sunday-Thursday and 8-11pm Friday-Saturday.  It will make it so riders will be able to get a confirmation as to whether or not they can schedule a ride that fits into the schedule.  It will also make scheduling smoother for dispatchers in the office during these busy times.  </w:t>
-      </w:r>
-    </w:p>
-    <w:p>
-      <w:pPr>
-        <w:rPr>
-          <w:rFonts w:ascii="Lucida Sans Unicode" w:hAnsi="Lucida Sans Unicode" w:cs="Lucida Sans Unicode"/>
-          <w:color w:val="5B9BD5" w:themeColor="accent1"/>
-          <w:sz w:val="20"/>
-          <w:szCs w:val="20"/>
-        </w:rPr>
-      </w:pPr>
-      <w:r>
-        <w:rPr>
-          <w:rFonts w:ascii="Lucida Sans Unicode" w:hAnsi="Lucida Sans Unicode" w:cs="Lucida Sans Unicode"/>
-          <w:color w:val="5B9BD5" w:themeColor="accent1"/>
-          <w:sz w:val="20"/>
-          <w:szCs w:val="20"/>
-        </w:rPr>
-        <w:t xml:space="preserve">Why is the system you plan to build worthwhile? What is its value to the stakeholders described above? For a </w:t>
-      </w:r>
-      <w:proofErr w:type="spellStart"/>
-      <w:r>
-        <w:rPr>
-          <w:rFonts w:ascii="Lucida Sans Unicode" w:hAnsi="Lucida Sans Unicode" w:cs="Lucida Sans Unicode"/>
-          <w:color w:val="5B9BD5" w:themeColor="accent1"/>
-          <w:sz w:val="20"/>
-          <w:szCs w:val="20"/>
-        </w:rPr>
-        <w:t>SafeRide</w:t>
-      </w:r>
-      <w:proofErr w:type="spellEnd"/>
-      <w:r>
-        <w:rPr>
-          <w:rFonts w:ascii="Lucida Sans Unicode" w:hAnsi="Lucida Sans Unicode" w:cs="Lucida Sans Unicode"/>
-          <w:color w:val="5B9BD5" w:themeColor="accent1"/>
-          <w:sz w:val="20"/>
-          <w:szCs w:val="20"/>
-        </w:rPr>
-        <w:t xml:space="preserve"> app, this would be a short explanation of how the application will benefit riders and dispatchers. For a game, it would be a short explanation of what will be attractive and unique about the game.</w:t>
-      </w:r>
-    </w:p>
-    <w:p>
-      <w:pPr>
-        <w:rPr>
-          <w:rFonts w:ascii="Lucida Sans Unicode" w:hAnsi="Lucida Sans Unicode" w:cs="Lucida Sans Unicode"/>
-          <w:color w:val="444444"/>
-          <w:sz w:val="20"/>
-          <w:szCs w:val="20"/>
-        </w:rPr>
-      </w:pPr>
-    </w:p>
-    <w:p>
-      <w:pPr>
-        <w:outlineLvl w:val="2"/>
-        <w:rPr>
-          <w:rFonts w:ascii="Lucida Sans Unicode" w:eastAsia="Times New Roman" w:hAnsi="Lucida Sans Unicode" w:cs="Lucida Sans Unicode"/>
-          <w:b/>
-          <w:bCs/>
-          <w:color w:val="B72512"/>
-          <w:sz w:val="20"/>
-          <w:szCs w:val="20"/>
-        </w:rPr>
-      </w:pPr>
-      <w:r>
-        <w:rPr>
-          <w:rFonts w:ascii="Lucida Sans Unicode" w:eastAsia="Times New Roman" w:hAnsi="Lucida Sans Unicode" w:cs="Lucida Sans Unicode"/>
-          <w:b/>
-          <w:bCs/>
-          <w:color w:val="B72512"/>
-          <w:sz w:val="20"/>
-          <w:szCs w:val="20"/>
-        </w:rPr>
-        <w:t>Design Concept</w:t>
-      </w:r>
     </w:p>
     <w:p>
       <w:pPr>
@@ -2141,6 +2322,33 @@
       <w:u w:val="single"/>
     </w:rPr>
   </w:style>
+  <w:style w:type="paragraph" w:styleId="BalloonText">
+    <w:name w:val="Balloon Text"/>
+    <w:basedOn w:val="Normal"/>
+    <w:link w:val="BalloonTextChar"/>
+    <w:uiPriority w:val="99"/>
+    <w:semiHidden/>
+    <w:unhideWhenUsed/>
+    <w:rsid w:val="007F3741"/>
+    <w:rPr>
+      <w:rFonts w:ascii="Lucida Grande" w:hAnsi="Lucida Grande" w:cs="Lucida Grande"/>
+      <w:sz w:val="18"/>
+      <w:szCs w:val="18"/>
+    </w:rPr>
+  </w:style>
+  <w:style w:type="character" w:customStyle="1" w:styleId="BalloonTextChar">
+    <w:name w:val="Balloon Text Char"/>
+    <w:basedOn w:val="DefaultParagraphFont"/>
+    <w:link w:val="BalloonText"/>
+    <w:uiPriority w:val="99"/>
+    <w:semiHidden/>
+    <w:rsid w:val="007F3741"/>
+    <w:rPr>
+      <w:rFonts w:ascii="Lucida Grande" w:hAnsi="Lucida Grande" w:cs="Lucida Grande"/>
+      <w:sz w:val="18"/>
+      <w:szCs w:val="18"/>
+    </w:rPr>
+  </w:style>
 </w:styles>
 </file>
 
@@ -2434,6 +2642,33 @@
       <w:u w:val="single"/>
     </w:rPr>
   </w:style>
+  <w:style w:type="paragraph" w:styleId="BalloonText">
+    <w:name w:val="Balloon Text"/>
+    <w:basedOn w:val="Normal"/>
+    <w:link w:val="BalloonTextChar"/>
+    <w:uiPriority w:val="99"/>
+    <w:semiHidden/>
+    <w:unhideWhenUsed/>
+    <w:rsid w:val="007F3741"/>
+    <w:rPr>
+      <w:rFonts w:ascii="Lucida Grande" w:hAnsi="Lucida Grande" w:cs="Lucida Grande"/>
+      <w:sz w:val="18"/>
+      <w:szCs w:val="18"/>
+    </w:rPr>
+  </w:style>
+  <w:style w:type="character" w:customStyle="1" w:styleId="BalloonTextChar">
+    <w:name w:val="Balloon Text Char"/>
+    <w:basedOn w:val="DefaultParagraphFont"/>
+    <w:link w:val="BalloonText"/>
+    <w:uiPriority w:val="99"/>
+    <w:semiHidden/>
+    <w:rsid w:val="007F3741"/>
+    <w:rPr>
+      <w:rFonts w:ascii="Lucida Grande" w:hAnsi="Lucida Grande" w:cs="Lucida Grande"/>
+      <w:sz w:val="18"/>
+      <w:szCs w:val="18"/>
+    </w:rPr>
+  </w:style>
 </w:styles>
 </file>
 
@@ -2692,7 +2927,7 @@
   <a:extraClrSchemeLst/>
   <a:extLst>
     <a:ext uri="{05A4C25C-085E-4340-85A3-A5531E510DB2}">
-      <thm15:themeFamily xmlns:thm15="http://schemas.microsoft.com/office/thememl/2012/main" xmlns="" name="Office Theme" id="{62F939B6-93AF-4DB8-9C6B-D6C7DFDC589F}" vid="{4A3C46E8-61CC-4603-A589-7422A47A8E4A}"/>
+      <thm15:themeFamily xmlns="" xmlns:thm15="http://schemas.microsoft.com/office/thememl/2012/main" name="Office Theme" id="{62F939B6-93AF-4DB8-9C6B-D6C7DFDC589F}" vid="{4A3C46E8-61CC-4603-A589-7422A47A8E4A}"/>
     </a:ext>
   </a:extLst>
 </a:theme>

</xml_diff>